<commit_message>
Added css to home
</commit_message>
<xml_diff>
--- a/Quiz - Documentation/Design/Desigh - WireFrames.docx
+++ b/Quiz - Documentation/Design/Desigh - WireFrames.docx
@@ -9,6 +9,9 @@
         </w:rPr>
       </w:pPr>
       <w:r>
+        <w:rPr>
+          <w:noProof/>
+        </w:rPr>
         <w:drawing>
           <wp:anchor distT="0" distB="0" distL="114300" distR="114300" simplePos="0" relativeHeight="251659264" behindDoc="1" locked="0" layoutInCell="1" allowOverlap="1" wp14:anchorId="7C21F45C" wp14:editId="5C384783">
             <wp:simplePos x="0" y="0"/>
@@ -60,6 +63,9 @@
         </w:drawing>
       </w:r>
       <w:r>
+        <w:rPr>
+          <w:noProof/>
+        </w:rPr>
         <w:drawing>
           <wp:anchor distT="0" distB="0" distL="114300" distR="114300" simplePos="0" relativeHeight="251658240" behindDoc="1" locked="0" layoutInCell="1" allowOverlap="1" wp14:anchorId="3FBA8F58" wp14:editId="588EC916">
             <wp:simplePos x="0" y="0"/>
@@ -135,13 +141,13 @@
         </w:rPr>
         <w:lastRenderedPageBreak/>
         <w:drawing>
-          <wp:anchor distT="0" distB="0" distL="114300" distR="114300" simplePos="0" relativeHeight="251660288" behindDoc="1" locked="0" layoutInCell="1" allowOverlap="1" wp14:anchorId="4CAB68DB" wp14:editId="1F8B2CA9">
+          <wp:anchor distT="0" distB="0" distL="114300" distR="114300" simplePos="0" relativeHeight="251660288" behindDoc="1" locked="0" layoutInCell="1" allowOverlap="1" wp14:anchorId="4CAB68DB" wp14:editId="432F3549">
             <wp:simplePos x="0" y="0"/>
-            <wp:positionH relativeFrom="column">
-              <wp:posOffset>0</wp:posOffset>
+            <wp:positionH relativeFrom="margin">
+              <wp:align>center</wp:align>
             </wp:positionH>
-            <wp:positionV relativeFrom="paragraph">
-              <wp:posOffset>1826260</wp:posOffset>
+            <wp:positionV relativeFrom="margin">
+              <wp:align>top</wp:align>
             </wp:positionV>
             <wp:extent cx="5731510" cy="5210175"/>
             <wp:effectExtent l="0" t="0" r="2540" b="9525"/>
@@ -193,15 +199,18 @@
     </w:p>
     <w:p>
       <w:r>
+        <w:rPr>
+          <w:noProof/>
+        </w:rPr>
         <w:lastRenderedPageBreak/>
         <w:drawing>
-          <wp:anchor distT="0" distB="0" distL="114300" distR="114300" simplePos="0" relativeHeight="251661312" behindDoc="1" locked="0" layoutInCell="1" allowOverlap="1" wp14:anchorId="63B82023" wp14:editId="417D42E4">
+          <wp:anchor distT="0" distB="0" distL="114300" distR="114300" simplePos="0" relativeHeight="251661312" behindDoc="1" locked="0" layoutInCell="1" allowOverlap="1" wp14:anchorId="63B82023" wp14:editId="14A822FF">
             <wp:simplePos x="0" y="0"/>
-            <wp:positionH relativeFrom="column">
-              <wp:posOffset>171450</wp:posOffset>
+            <wp:positionH relativeFrom="margin">
+              <wp:align>center</wp:align>
             </wp:positionH>
-            <wp:positionV relativeFrom="paragraph">
-              <wp:posOffset>1061085</wp:posOffset>
+            <wp:positionV relativeFrom="margin">
+              <wp:align>top</wp:align>
             </wp:positionV>
             <wp:extent cx="5731510" cy="6302375"/>
             <wp:effectExtent l="0" t="0" r="2540" b="3175"/>
@@ -252,18 +261,10 @@
       <w:r>
         <w:lastRenderedPageBreak/>
         <w:drawing>
-          <wp:anchor distT="0" distB="0" distL="114300" distR="114300" simplePos="0" relativeHeight="251666432" behindDoc="1" locked="0" layoutInCell="1" allowOverlap="1" wp14:anchorId="5AB50C0D" wp14:editId="71F14AF5">
-            <wp:simplePos x="0" y="0"/>
-            <wp:positionH relativeFrom="column">
-              <wp:posOffset>0</wp:posOffset>
-            </wp:positionH>
-            <wp:positionV relativeFrom="paragraph">
-              <wp:posOffset>2425700</wp:posOffset>
-            </wp:positionV>
-            <wp:extent cx="5731510" cy="4011930"/>
-            <wp:effectExtent l="0" t="0" r="2540" b="7620"/>
-            <wp:wrapNone/>
-            <wp:docPr id="8" name="Picture 8"/>
+          <wp:inline distT="0" distB="0" distL="0" distR="0" wp14:anchorId="7243AA4E" wp14:editId="7B96F924">
+            <wp:extent cx="5731510" cy="3992245"/>
+            <wp:effectExtent l="0" t="0" r="2540" b="8255"/>
+            <wp:docPr id="4" name="Picture 4"/>
             <wp:cNvGraphicFramePr>
               <a:graphicFrameLocks xmlns:a="http://schemas.openxmlformats.org/drawingml/2006/main" noChangeAspect="1"/>
             </wp:cNvGraphicFramePr>
@@ -275,13 +276,7 @@
                     <pic:cNvPicPr/>
                   </pic:nvPicPr>
                   <pic:blipFill>
-                    <a:blip r:embed="rId11">
-                      <a:extLst>
-                        <a:ext uri="{28A0092B-C50C-407E-A947-70E740481C1C}">
-                          <a14:useLocalDpi xmlns:a14="http://schemas.microsoft.com/office/drawing/2010/main" val="0"/>
-                        </a:ext>
-                      </a:extLst>
-                    </a:blip>
+                    <a:blip r:embed="rId11"/>
                     <a:stretch>
                       <a:fillRect/>
                     </a:stretch>
@@ -289,7 +284,7 @@
                   <pic:spPr>
                     <a:xfrm>
                       <a:off x="0" y="0"/>
-                      <a:ext cx="5731510" cy="4011930"/>
+                      <a:ext cx="5731510" cy="3992245"/>
                     </a:xfrm>
                     <a:prstGeom prst="rect">
                       <a:avLst/>
@@ -298,7 +293,7 @@
                 </pic:pic>
               </a:graphicData>
             </a:graphic>
-          </wp:anchor>
+          </wp:inline>
         </w:drawing>
       </w:r>
       <w:r>
@@ -309,18 +304,10 @@
     <w:p>
       <w:r>
         <w:drawing>
-          <wp:anchor distT="0" distB="0" distL="114300" distR="114300" simplePos="0" relativeHeight="251665408" behindDoc="1" locked="0" layoutInCell="1" allowOverlap="1" wp14:anchorId="3D21A543" wp14:editId="6522F14F">
-            <wp:simplePos x="0" y="0"/>
-            <wp:positionH relativeFrom="column">
-              <wp:posOffset>0</wp:posOffset>
-            </wp:positionH>
-            <wp:positionV relativeFrom="paragraph">
-              <wp:posOffset>482600</wp:posOffset>
-            </wp:positionV>
-            <wp:extent cx="5731510" cy="7325995"/>
-            <wp:effectExtent l="0" t="0" r="2540" b="8255"/>
-            <wp:wrapNone/>
-            <wp:docPr id="9" name="Picture 9"/>
+          <wp:inline distT="0" distB="0" distL="0" distR="0" wp14:anchorId="540E48CF" wp14:editId="024019C0">
+            <wp:extent cx="5731510" cy="7209155"/>
+            <wp:effectExtent l="0" t="0" r="2540" b="0"/>
+            <wp:docPr id="3" name="Picture 3"/>
             <wp:cNvGraphicFramePr>
               <a:graphicFrameLocks xmlns:a="http://schemas.openxmlformats.org/drawingml/2006/main" noChangeAspect="1"/>
             </wp:cNvGraphicFramePr>
@@ -332,13 +319,7 @@
                     <pic:cNvPicPr/>
                   </pic:nvPicPr>
                   <pic:blipFill>
-                    <a:blip r:embed="rId12">
-                      <a:extLst>
-                        <a:ext uri="{28A0092B-C50C-407E-A947-70E740481C1C}">
-                          <a14:useLocalDpi xmlns:a14="http://schemas.microsoft.com/office/drawing/2010/main" val="0"/>
-                        </a:ext>
-                      </a:extLst>
-                    </a:blip>
+                    <a:blip r:embed="rId12"/>
                     <a:stretch>
                       <a:fillRect/>
                     </a:stretch>
@@ -346,7 +327,7 @@
                   <pic:spPr>
                     <a:xfrm>
                       <a:off x="0" y="0"/>
-                      <a:ext cx="5731510" cy="7325995"/>
+                      <a:ext cx="5731510" cy="7209155"/>
                     </a:xfrm>
                     <a:prstGeom prst="rect">
                       <a:avLst/>
@@ -355,7 +336,7 @@
                 </pic:pic>
               </a:graphicData>
             </a:graphic>
-          </wp:anchor>
+          </wp:inline>
         </w:drawing>
       </w:r>
       <w:r>
@@ -364,6 +345,9 @@
     </w:p>
     <w:p>
       <w:r>
+        <w:rPr>
+          <w:noProof/>
+        </w:rPr>
         <w:lastRenderedPageBreak/>
         <w:drawing>
           <wp:anchor distT="0" distB="0" distL="114300" distR="114300" simplePos="0" relativeHeight="251664384" behindDoc="1" locked="0" layoutInCell="1" allowOverlap="1" wp14:anchorId="1332D9FB" wp14:editId="4B1D256E">
@@ -421,6 +405,9 @@
     </w:p>
     <w:p>
       <w:r>
+        <w:rPr>
+          <w:noProof/>
+        </w:rPr>
         <w:lastRenderedPageBreak/>
         <w:drawing>
           <wp:anchor distT="0" distB="0" distL="114300" distR="114300" simplePos="0" relativeHeight="251662336" behindDoc="1" locked="0" layoutInCell="1" allowOverlap="1" wp14:anchorId="57B1E06E" wp14:editId="4CAA255D">
@@ -478,18 +465,21 @@
     </w:p>
     <w:p>
       <w:r>
+        <w:rPr>
+          <w:noProof/>
+        </w:rPr>
         <w:lastRenderedPageBreak/>
         <w:drawing>
-          <wp:anchor distT="0" distB="0" distL="114300" distR="114300" simplePos="0" relativeHeight="251663360" behindDoc="1" locked="0" layoutInCell="1" allowOverlap="1" wp14:anchorId="1C2214D7" wp14:editId="7E2CDB5B">
+          <wp:anchor distT="0" distB="0" distL="114300" distR="114300" simplePos="0" relativeHeight="251663360" behindDoc="1" locked="0" layoutInCell="1" allowOverlap="1" wp14:anchorId="1C2214D7" wp14:editId="0B6DE7B4">
             <wp:simplePos x="0" y="0"/>
-            <wp:positionH relativeFrom="column">
-              <wp:posOffset>369570</wp:posOffset>
+            <wp:positionH relativeFrom="margin">
+              <wp:align>center</wp:align>
             </wp:positionH>
-            <wp:positionV relativeFrom="paragraph">
-              <wp:posOffset>2698115</wp:posOffset>
+            <wp:positionV relativeFrom="margin">
+              <wp:align>top</wp:align>
             </wp:positionV>
-            <wp:extent cx="4991797" cy="3467584"/>
-            <wp:effectExtent l="0" t="0" r="0" b="0"/>
+            <wp:extent cx="5745187" cy="3990931"/>
+            <wp:effectExtent l="0" t="0" r="8255" b="0"/>
             <wp:wrapNone/>
             <wp:docPr id="12" name="Picture 12"/>
             <wp:cNvGraphicFramePr>
@@ -517,7 +507,66 @@
                   <pic:spPr>
                     <a:xfrm>
                       <a:off x="0" y="0"/>
-                      <a:ext cx="4991797" cy="3467584"/>
+                      <a:ext cx="5745187" cy="3990931"/>
+                    </a:xfrm>
+                    <a:prstGeom prst="rect">
+                      <a:avLst/>
+                    </a:prstGeom>
+                  </pic:spPr>
+                </pic:pic>
+              </a:graphicData>
+            </a:graphic>
+            <wp14:sizeRelH relativeFrom="margin">
+              <wp14:pctWidth>0</wp14:pctWidth>
+            </wp14:sizeRelH>
+            <wp14:sizeRelV relativeFrom="margin">
+              <wp14:pctHeight>0</wp14:pctHeight>
+            </wp14:sizeRelV>
+          </wp:anchor>
+        </w:drawing>
+      </w:r>
+    </w:p>
+    <w:p>
+      <w:r>
+        <w:drawing>
+          <wp:anchor distT="0" distB="0" distL="114300" distR="114300" simplePos="0" relativeHeight="251665408" behindDoc="0" locked="0" layoutInCell="1" allowOverlap="1" wp14:anchorId="780B8A04" wp14:editId="50B5DFAD">
+            <wp:simplePos x="0" y="0"/>
+            <wp:positionH relativeFrom="margin">
+              <wp:align>center</wp:align>
+            </wp:positionH>
+            <wp:positionV relativeFrom="margin">
+              <wp:align>bottom</wp:align>
+            </wp:positionV>
+            <wp:extent cx="5731510" cy="3962400"/>
+            <wp:effectExtent l="0" t="0" r="2540" b="0"/>
+            <wp:wrapTopAndBottom/>
+            <wp:docPr id="13" name="Picture 13"/>
+            <wp:cNvGraphicFramePr>
+              <a:graphicFrameLocks xmlns:a="http://schemas.openxmlformats.org/drawingml/2006/main" noChangeAspect="1"/>
+            </wp:cNvGraphicFramePr>
+            <a:graphic xmlns:a="http://schemas.openxmlformats.org/drawingml/2006/main">
+              <a:graphicData uri="http://schemas.openxmlformats.org/drawingml/2006/picture">
+                <pic:pic xmlns:pic="http://schemas.openxmlformats.org/drawingml/2006/picture">
+                  <pic:nvPicPr>
+                    <pic:cNvPr id="1" name=""/>
+                    <pic:cNvPicPr/>
+                  </pic:nvPicPr>
+                  <pic:blipFill>
+                    <a:blip r:embed="rId16">
+                      <a:extLst>
+                        <a:ext uri="{28A0092B-C50C-407E-A947-70E740481C1C}">
+                          <a14:useLocalDpi xmlns:a14="http://schemas.microsoft.com/office/drawing/2010/main" val="0"/>
+                        </a:ext>
+                      </a:extLst>
+                    </a:blip>
+                    <a:stretch>
+                      <a:fillRect/>
+                    </a:stretch>
+                  </pic:blipFill>
+                  <pic:spPr>
+                    <a:xfrm>
+                      <a:off x="0" y="0"/>
+                      <a:ext cx="5731510" cy="3962400"/>
                     </a:xfrm>
                     <a:prstGeom prst="rect">
                       <a:avLst/>
@@ -527,6 +576,483 @@
               </a:graphicData>
             </a:graphic>
           </wp:anchor>
+        </w:drawing>
+      </w:r>
+      <w:r>
+        <w:br w:type="page"/>
+      </w:r>
+    </w:p>
+    <w:p>
+      <w:r>
+        <w:lastRenderedPageBreak/>
+        <w:drawing>
+          <wp:anchor distT="0" distB="0" distL="114300" distR="114300" simplePos="0" relativeHeight="251671552" behindDoc="0" locked="0" layoutInCell="1" allowOverlap="1" wp14:anchorId="26D87927" wp14:editId="577B9A09">
+            <wp:simplePos x="0" y="0"/>
+            <wp:positionH relativeFrom="margin">
+              <wp:align>center</wp:align>
+            </wp:positionH>
+            <wp:positionV relativeFrom="margin">
+              <wp:align>bottom</wp:align>
+            </wp:positionV>
+            <wp:extent cx="5731510" cy="2961640"/>
+            <wp:effectExtent l="0" t="0" r="2540" b="0"/>
+            <wp:wrapTopAndBottom/>
+            <wp:docPr id="19" name="Picture 19"/>
+            <wp:cNvGraphicFramePr>
+              <a:graphicFrameLocks xmlns:a="http://schemas.openxmlformats.org/drawingml/2006/main" noChangeAspect="1"/>
+            </wp:cNvGraphicFramePr>
+            <a:graphic xmlns:a="http://schemas.openxmlformats.org/drawingml/2006/main">
+              <a:graphicData uri="http://schemas.openxmlformats.org/drawingml/2006/picture">
+                <pic:pic xmlns:pic="http://schemas.openxmlformats.org/drawingml/2006/picture">
+                  <pic:nvPicPr>
+                    <pic:cNvPr id="1" name=""/>
+                    <pic:cNvPicPr/>
+                  </pic:nvPicPr>
+                  <pic:blipFill>
+                    <a:blip r:embed="rId17">
+                      <a:extLst>
+                        <a:ext uri="{28A0092B-C50C-407E-A947-70E740481C1C}">
+                          <a14:useLocalDpi xmlns:a14="http://schemas.microsoft.com/office/drawing/2010/main" val="0"/>
+                        </a:ext>
+                      </a:extLst>
+                    </a:blip>
+                    <a:stretch>
+                      <a:fillRect/>
+                    </a:stretch>
+                  </pic:blipFill>
+                  <pic:spPr>
+                    <a:xfrm>
+                      <a:off x="0" y="0"/>
+                      <a:ext cx="5731510" cy="2961640"/>
+                    </a:xfrm>
+                    <a:prstGeom prst="rect">
+                      <a:avLst/>
+                    </a:prstGeom>
+                  </pic:spPr>
+                </pic:pic>
+              </a:graphicData>
+            </a:graphic>
+          </wp:anchor>
+        </w:drawing>
+      </w:r>
+      <w:r>
+        <w:drawing>
+          <wp:anchor distT="0" distB="0" distL="114300" distR="114300" simplePos="0" relativeHeight="251667456" behindDoc="0" locked="0" layoutInCell="1" allowOverlap="1" wp14:anchorId="750301DD" wp14:editId="5BC97491">
+            <wp:simplePos x="0" y="0"/>
+            <wp:positionH relativeFrom="margin">
+              <wp:posOffset>1270</wp:posOffset>
+            </wp:positionH>
+            <wp:positionV relativeFrom="margin">
+              <wp:posOffset>-57150</wp:posOffset>
+            </wp:positionV>
+            <wp:extent cx="5731510" cy="5072380"/>
+            <wp:effectExtent l="0" t="0" r="2540" b="0"/>
+            <wp:wrapTopAndBottom/>
+            <wp:docPr id="14" name="Picture 14"/>
+            <wp:cNvGraphicFramePr>
+              <a:graphicFrameLocks xmlns:a="http://schemas.openxmlformats.org/drawingml/2006/main" noChangeAspect="1"/>
+            </wp:cNvGraphicFramePr>
+            <a:graphic xmlns:a="http://schemas.openxmlformats.org/drawingml/2006/main">
+              <a:graphicData uri="http://schemas.openxmlformats.org/drawingml/2006/picture">
+                <pic:pic xmlns:pic="http://schemas.openxmlformats.org/drawingml/2006/picture">
+                  <pic:nvPicPr>
+                    <pic:cNvPr id="1" name=""/>
+                    <pic:cNvPicPr/>
+                  </pic:nvPicPr>
+                  <pic:blipFill>
+                    <a:blip r:embed="rId18">
+                      <a:extLst>
+                        <a:ext uri="{28A0092B-C50C-407E-A947-70E740481C1C}">
+                          <a14:useLocalDpi xmlns:a14="http://schemas.microsoft.com/office/drawing/2010/main" val="0"/>
+                        </a:ext>
+                      </a:extLst>
+                    </a:blip>
+                    <a:stretch>
+                      <a:fillRect/>
+                    </a:stretch>
+                  </pic:blipFill>
+                  <pic:spPr>
+                    <a:xfrm>
+                      <a:off x="0" y="0"/>
+                      <a:ext cx="5731510" cy="5072380"/>
+                    </a:xfrm>
+                    <a:prstGeom prst="rect">
+                      <a:avLst/>
+                    </a:prstGeom>
+                  </pic:spPr>
+                </pic:pic>
+              </a:graphicData>
+            </a:graphic>
+          </wp:anchor>
+        </w:drawing>
+      </w:r>
+      <w:r>
+        <w:br w:type="page"/>
+      </w:r>
+    </w:p>
+    <w:p>
+      <w:r>
+        <w:lastRenderedPageBreak/>
+        <w:drawing>
+          <wp:anchor distT="0" distB="0" distL="114300" distR="114300" simplePos="0" relativeHeight="251669504" behindDoc="0" locked="0" layoutInCell="1" allowOverlap="1" wp14:anchorId="702AD51D" wp14:editId="09F53302">
+            <wp:simplePos x="0" y="0"/>
+            <wp:positionH relativeFrom="margin">
+              <wp:align>center</wp:align>
+            </wp:positionH>
+            <wp:positionV relativeFrom="margin">
+              <wp:align>top</wp:align>
+            </wp:positionV>
+            <wp:extent cx="5731510" cy="3751580"/>
+            <wp:effectExtent l="0" t="0" r="2540" b="1270"/>
+            <wp:wrapTopAndBottom/>
+            <wp:docPr id="15" name="Picture 15"/>
+            <wp:cNvGraphicFramePr>
+              <a:graphicFrameLocks xmlns:a="http://schemas.openxmlformats.org/drawingml/2006/main" noChangeAspect="1"/>
+            </wp:cNvGraphicFramePr>
+            <a:graphic xmlns:a="http://schemas.openxmlformats.org/drawingml/2006/main">
+              <a:graphicData uri="http://schemas.openxmlformats.org/drawingml/2006/picture">
+                <pic:pic xmlns:pic="http://schemas.openxmlformats.org/drawingml/2006/picture">
+                  <pic:nvPicPr>
+                    <pic:cNvPr id="1" name=""/>
+                    <pic:cNvPicPr/>
+                  </pic:nvPicPr>
+                  <pic:blipFill>
+                    <a:blip r:embed="rId19">
+                      <a:extLst>
+                        <a:ext uri="{28A0092B-C50C-407E-A947-70E740481C1C}">
+                          <a14:useLocalDpi xmlns:a14="http://schemas.microsoft.com/office/drawing/2010/main" val="0"/>
+                        </a:ext>
+                      </a:extLst>
+                    </a:blip>
+                    <a:stretch>
+                      <a:fillRect/>
+                    </a:stretch>
+                  </pic:blipFill>
+                  <pic:spPr>
+                    <a:xfrm>
+                      <a:off x="0" y="0"/>
+                      <a:ext cx="5731510" cy="3751580"/>
+                    </a:xfrm>
+                    <a:prstGeom prst="rect">
+                      <a:avLst/>
+                    </a:prstGeom>
+                  </pic:spPr>
+                </pic:pic>
+              </a:graphicData>
+            </a:graphic>
+          </wp:anchor>
+        </w:drawing>
+      </w:r>
+    </w:p>
+    <w:p>
+      <w:r>
+        <w:drawing>
+          <wp:anchor distT="0" distB="0" distL="114300" distR="114300" simplePos="0" relativeHeight="251670528" behindDoc="0" locked="0" layoutInCell="1" allowOverlap="1" wp14:anchorId="5523C162" wp14:editId="365A46F6">
+            <wp:simplePos x="0" y="0"/>
+            <wp:positionH relativeFrom="margin">
+              <wp:posOffset>-1270</wp:posOffset>
+            </wp:positionH>
+            <wp:positionV relativeFrom="margin">
+              <wp:posOffset>4875311</wp:posOffset>
+            </wp:positionV>
+            <wp:extent cx="5731510" cy="3096895"/>
+            <wp:effectExtent l="0" t="0" r="2540" b="8255"/>
+            <wp:wrapTopAndBottom/>
+            <wp:docPr id="18" name="Picture 18"/>
+            <wp:cNvGraphicFramePr>
+              <a:graphicFrameLocks xmlns:a="http://schemas.openxmlformats.org/drawingml/2006/main" noChangeAspect="1"/>
+            </wp:cNvGraphicFramePr>
+            <a:graphic xmlns:a="http://schemas.openxmlformats.org/drawingml/2006/main">
+              <a:graphicData uri="http://schemas.openxmlformats.org/drawingml/2006/picture">
+                <pic:pic xmlns:pic="http://schemas.openxmlformats.org/drawingml/2006/picture">
+                  <pic:nvPicPr>
+                    <pic:cNvPr id="1" name=""/>
+                    <pic:cNvPicPr/>
+                  </pic:nvPicPr>
+                  <pic:blipFill>
+                    <a:blip r:embed="rId20">
+                      <a:extLst>
+                        <a:ext uri="{28A0092B-C50C-407E-A947-70E740481C1C}">
+                          <a14:useLocalDpi xmlns:a14="http://schemas.microsoft.com/office/drawing/2010/main" val="0"/>
+                        </a:ext>
+                      </a:extLst>
+                    </a:blip>
+                    <a:stretch>
+                      <a:fillRect/>
+                    </a:stretch>
+                  </pic:blipFill>
+                  <pic:spPr>
+                    <a:xfrm>
+                      <a:off x="0" y="0"/>
+                      <a:ext cx="5731510" cy="3096895"/>
+                    </a:xfrm>
+                    <a:prstGeom prst="rect">
+                      <a:avLst/>
+                    </a:prstGeom>
+                  </pic:spPr>
+                </pic:pic>
+              </a:graphicData>
+            </a:graphic>
+          </wp:anchor>
+        </w:drawing>
+      </w:r>
+      <w:r>
+        <w:br w:type="page"/>
+      </w:r>
+    </w:p>
+    <w:p>
+      <w:r>
+        <w:lastRenderedPageBreak/>
+        <w:drawing>
+          <wp:anchor distT="0" distB="0" distL="114300" distR="114300" simplePos="0" relativeHeight="251673600" behindDoc="0" locked="0" layoutInCell="1" allowOverlap="1" wp14:anchorId="54718FF5" wp14:editId="54BAF7B3">
+            <wp:simplePos x="0" y="0"/>
+            <wp:positionH relativeFrom="column">
+              <wp:posOffset>0</wp:posOffset>
+            </wp:positionH>
+            <wp:positionV relativeFrom="paragraph">
+              <wp:posOffset>5940755</wp:posOffset>
+            </wp:positionV>
+            <wp:extent cx="5731510" cy="2919730"/>
+            <wp:effectExtent l="0" t="0" r="2540" b="0"/>
+            <wp:wrapTopAndBottom/>
+            <wp:docPr id="22" name="Picture 22"/>
+            <wp:cNvGraphicFramePr>
+              <a:graphicFrameLocks xmlns:a="http://schemas.openxmlformats.org/drawingml/2006/main" noChangeAspect="1"/>
+            </wp:cNvGraphicFramePr>
+            <a:graphic xmlns:a="http://schemas.openxmlformats.org/drawingml/2006/main">
+              <a:graphicData uri="http://schemas.openxmlformats.org/drawingml/2006/picture">
+                <pic:pic xmlns:pic="http://schemas.openxmlformats.org/drawingml/2006/picture">
+                  <pic:nvPicPr>
+                    <pic:cNvPr id="1" name=""/>
+                    <pic:cNvPicPr/>
+                  </pic:nvPicPr>
+                  <pic:blipFill>
+                    <a:blip r:embed="rId21">
+                      <a:extLst>
+                        <a:ext uri="{28A0092B-C50C-407E-A947-70E740481C1C}">
+                          <a14:useLocalDpi xmlns:a14="http://schemas.microsoft.com/office/drawing/2010/main" val="0"/>
+                        </a:ext>
+                      </a:extLst>
+                    </a:blip>
+                    <a:stretch>
+                      <a:fillRect/>
+                    </a:stretch>
+                  </pic:blipFill>
+                  <pic:spPr>
+                    <a:xfrm>
+                      <a:off x="0" y="0"/>
+                      <a:ext cx="5731510" cy="2919730"/>
+                    </a:xfrm>
+                    <a:prstGeom prst="rect">
+                      <a:avLst/>
+                    </a:prstGeom>
+                  </pic:spPr>
+                </pic:pic>
+              </a:graphicData>
+            </a:graphic>
+          </wp:anchor>
+        </w:drawing>
+      </w:r>
+      <w:r>
+        <w:drawing>
+          <wp:anchor distT="0" distB="0" distL="114300" distR="114300" simplePos="0" relativeHeight="251672576" behindDoc="0" locked="0" layoutInCell="1" allowOverlap="1" wp14:anchorId="705975C4" wp14:editId="10241D8E">
+            <wp:simplePos x="0" y="0"/>
+            <wp:positionH relativeFrom="margin">
+              <wp:align>center</wp:align>
+            </wp:positionH>
+            <wp:positionV relativeFrom="margin">
+              <wp:align>top</wp:align>
+            </wp:positionV>
+            <wp:extent cx="5731510" cy="4855210"/>
+            <wp:effectExtent l="0" t="0" r="2540" b="2540"/>
+            <wp:wrapTopAndBottom/>
+            <wp:docPr id="21" name="Picture 21"/>
+            <wp:cNvGraphicFramePr>
+              <a:graphicFrameLocks xmlns:a="http://schemas.openxmlformats.org/drawingml/2006/main" noChangeAspect="1"/>
+            </wp:cNvGraphicFramePr>
+            <a:graphic xmlns:a="http://schemas.openxmlformats.org/drawingml/2006/main">
+              <a:graphicData uri="http://schemas.openxmlformats.org/drawingml/2006/picture">
+                <pic:pic xmlns:pic="http://schemas.openxmlformats.org/drawingml/2006/picture">
+                  <pic:nvPicPr>
+                    <pic:cNvPr id="1" name=""/>
+                    <pic:cNvPicPr/>
+                  </pic:nvPicPr>
+                  <pic:blipFill>
+                    <a:blip r:embed="rId22">
+                      <a:extLst>
+                        <a:ext uri="{28A0092B-C50C-407E-A947-70E740481C1C}">
+                          <a14:useLocalDpi xmlns:a14="http://schemas.microsoft.com/office/drawing/2010/main" val="0"/>
+                        </a:ext>
+                      </a:extLst>
+                    </a:blip>
+                    <a:stretch>
+                      <a:fillRect/>
+                    </a:stretch>
+                  </pic:blipFill>
+                  <pic:spPr>
+                    <a:xfrm>
+                      <a:off x="0" y="0"/>
+                      <a:ext cx="5731510" cy="4855210"/>
+                    </a:xfrm>
+                    <a:prstGeom prst="rect">
+                      <a:avLst/>
+                    </a:prstGeom>
+                  </pic:spPr>
+                </pic:pic>
+              </a:graphicData>
+            </a:graphic>
+          </wp:anchor>
+        </w:drawing>
+      </w:r>
+      <w:r>
+        <w:br w:type="page"/>
+      </w:r>
+    </w:p>
+    <w:p>
+      <w:r>
+        <w:lastRenderedPageBreak/>
+        <w:drawing>
+          <wp:anchor distT="0" distB="0" distL="114300" distR="114300" simplePos="0" relativeHeight="251675648" behindDoc="0" locked="0" layoutInCell="1" allowOverlap="1" wp14:anchorId="2EBD8EF2" wp14:editId="177220B9">
+            <wp:simplePos x="0" y="0"/>
+            <wp:positionH relativeFrom="column">
+              <wp:posOffset>0</wp:posOffset>
+            </wp:positionH>
+            <wp:positionV relativeFrom="paragraph">
+              <wp:posOffset>3728852</wp:posOffset>
+            </wp:positionV>
+            <wp:extent cx="5731510" cy="3797300"/>
+            <wp:effectExtent l="0" t="0" r="2540" b="0"/>
+            <wp:wrapTopAndBottom/>
+            <wp:docPr id="24" name="Picture 24"/>
+            <wp:cNvGraphicFramePr>
+              <a:graphicFrameLocks xmlns:a="http://schemas.openxmlformats.org/drawingml/2006/main" noChangeAspect="1"/>
+            </wp:cNvGraphicFramePr>
+            <a:graphic xmlns:a="http://schemas.openxmlformats.org/drawingml/2006/main">
+              <a:graphicData uri="http://schemas.openxmlformats.org/drawingml/2006/picture">
+                <pic:pic xmlns:pic="http://schemas.openxmlformats.org/drawingml/2006/picture">
+                  <pic:nvPicPr>
+                    <pic:cNvPr id="1" name=""/>
+                    <pic:cNvPicPr/>
+                  </pic:nvPicPr>
+                  <pic:blipFill>
+                    <a:blip r:embed="rId23">
+                      <a:extLst>
+                        <a:ext uri="{28A0092B-C50C-407E-A947-70E740481C1C}">
+                          <a14:useLocalDpi xmlns:a14="http://schemas.microsoft.com/office/drawing/2010/main" val="0"/>
+                        </a:ext>
+                      </a:extLst>
+                    </a:blip>
+                    <a:stretch>
+                      <a:fillRect/>
+                    </a:stretch>
+                  </pic:blipFill>
+                  <pic:spPr>
+                    <a:xfrm>
+                      <a:off x="0" y="0"/>
+                      <a:ext cx="5731510" cy="3797300"/>
+                    </a:xfrm>
+                    <a:prstGeom prst="rect">
+                      <a:avLst/>
+                    </a:prstGeom>
+                  </pic:spPr>
+                </pic:pic>
+              </a:graphicData>
+            </a:graphic>
+          </wp:anchor>
+        </w:drawing>
+      </w:r>
+      <w:r>
+        <w:drawing>
+          <wp:anchor distT="0" distB="0" distL="114300" distR="114300" simplePos="0" relativeHeight="251674624" behindDoc="0" locked="0" layoutInCell="1" allowOverlap="1" wp14:anchorId="5DF43FDE" wp14:editId="6021A1E4">
+            <wp:simplePos x="0" y="0"/>
+            <wp:positionH relativeFrom="column">
+              <wp:posOffset>0</wp:posOffset>
+            </wp:positionH>
+            <wp:positionV relativeFrom="paragraph">
+              <wp:posOffset>0</wp:posOffset>
+            </wp:positionV>
+            <wp:extent cx="5731510" cy="2973070"/>
+            <wp:effectExtent l="0" t="0" r="2540" b="0"/>
+            <wp:wrapTopAndBottom/>
+            <wp:docPr id="23" name="Picture 23"/>
+            <wp:cNvGraphicFramePr>
+              <a:graphicFrameLocks xmlns:a="http://schemas.openxmlformats.org/drawingml/2006/main" noChangeAspect="1"/>
+            </wp:cNvGraphicFramePr>
+            <a:graphic xmlns:a="http://schemas.openxmlformats.org/drawingml/2006/main">
+              <a:graphicData uri="http://schemas.openxmlformats.org/drawingml/2006/picture">
+                <pic:pic xmlns:pic="http://schemas.openxmlformats.org/drawingml/2006/picture">
+                  <pic:nvPicPr>
+                    <pic:cNvPr id="1" name=""/>
+                    <pic:cNvPicPr/>
+                  </pic:nvPicPr>
+                  <pic:blipFill>
+                    <a:blip r:embed="rId24">
+                      <a:extLst>
+                        <a:ext uri="{28A0092B-C50C-407E-A947-70E740481C1C}">
+                          <a14:useLocalDpi xmlns:a14="http://schemas.microsoft.com/office/drawing/2010/main" val="0"/>
+                        </a:ext>
+                      </a:extLst>
+                    </a:blip>
+                    <a:stretch>
+                      <a:fillRect/>
+                    </a:stretch>
+                  </pic:blipFill>
+                  <pic:spPr>
+                    <a:xfrm>
+                      <a:off x="0" y="0"/>
+                      <a:ext cx="5731510" cy="2973070"/>
+                    </a:xfrm>
+                    <a:prstGeom prst="rect">
+                      <a:avLst/>
+                    </a:prstGeom>
+                  </pic:spPr>
+                </pic:pic>
+              </a:graphicData>
+            </a:graphic>
+          </wp:anchor>
+        </w:drawing>
+      </w:r>
+      <w:r>
+        <w:br w:type="page"/>
+      </w:r>
+    </w:p>
+    <w:p>
+      <w:r>
+        <w:lastRenderedPageBreak/>
+        <w:drawing>
+          <wp:inline distT="0" distB="0" distL="0" distR="0" wp14:anchorId="581CF3C6" wp14:editId="0145DA91">
+            <wp:extent cx="5731510" cy="2901315"/>
+            <wp:effectExtent l="0" t="0" r="2540" b="0"/>
+            <wp:docPr id="25" name="Picture 25"/>
+            <wp:cNvGraphicFramePr>
+              <a:graphicFrameLocks xmlns:a="http://schemas.openxmlformats.org/drawingml/2006/main" noChangeAspect="1"/>
+            </wp:cNvGraphicFramePr>
+            <a:graphic xmlns:a="http://schemas.openxmlformats.org/drawingml/2006/main">
+              <a:graphicData uri="http://schemas.openxmlformats.org/drawingml/2006/picture">
+                <pic:pic xmlns:pic="http://schemas.openxmlformats.org/drawingml/2006/picture">
+                  <pic:nvPicPr>
+                    <pic:cNvPr id="1" name=""/>
+                    <pic:cNvPicPr/>
+                  </pic:nvPicPr>
+                  <pic:blipFill>
+                    <a:blip r:embed="rId25"/>
+                    <a:stretch>
+                      <a:fillRect/>
+                    </a:stretch>
+                  </pic:blipFill>
+                  <pic:spPr>
+                    <a:xfrm>
+                      <a:off x="0" y="0"/>
+                      <a:ext cx="5731510" cy="2901315"/>
+                    </a:xfrm>
+                    <a:prstGeom prst="rect">
+                      <a:avLst/>
+                    </a:prstGeom>
+                  </pic:spPr>
+                </pic:pic>
+              </a:graphicData>
+            </a:graphic>
+          </wp:inline>
         </w:drawing>
       </w:r>
     </w:p>

</xml_diff>